<commit_message>
change console to cli
</commit_message>
<xml_diff>
--- a/tests/lenta.ru/news/2023/03/30/new-career.docx
+++ b/tests/lenta.ru/news/2023/03/30/new-career.docx
@@ -145,6 +145,30 @@
     <w:p>
       <w:r>
         <w:t>Последние новости</w:t>
+      </w:r>
+      <w:r>
+        <w:t xml:space="preserve"> </w:t>
+      </w:r>
+      <w:r>
+        <w:br/>
+        <w:br/>
+      </w:r>
+    </w:p>
+    <w:p>
+      <w:r>
+        <w:t>Лента добра деактивирована.</w:t>
+      </w:r>
+      <w:r>
+        <w:t xml:space="preserve"> </w:t>
+      </w:r>
+      <w:r>
+        <w:br/>
+        <w:br/>
+      </w:r>
+    </w:p>
+    <w:p>
+      <w:r>
+        <w:t>Добро пожаловать в реальный мир.</w:t>
       </w:r>
       <w:r>
         <w:t xml:space="preserve"> </w:t>

</xml_diff>